<commit_message>
Poceo sam test da menjam
</commit_message>
<xml_diff>
--- a/assets/doc/Multimedija u Javascriptu.docx
+++ b/assets/doc/Multimedija u Javascriptu.docx
@@ -555,18 +555,25 @@
       <w:pPr>
         <w:pStyle w:val="Heading1"/>
       </w:pPr>
-      <w:bookmarkStart w:id="0" w:name="_Toc72006506"/>
-      <w:bookmarkStart w:id="1" w:name="_Toc182764537"/>
+      <w:bookmarkStart w:id="0" w:name="_Toc182764537"/>
+      <w:bookmarkStart w:id="1" w:name="_Toc72006506"/>
       <w:r>
         <w:lastRenderedPageBreak/>
         <w:t>Sadržaj</w:t>
       </w:r>
-      <w:bookmarkStart w:id="2" w:name="_GoBack"/>
-      <w:bookmarkEnd w:id="1"/>
-      <w:bookmarkEnd w:id="2"/>
+      <w:bookmarkEnd w:id="0"/>
     </w:p>
     <w:sdt>
       <w:sdtPr>
+        <w:rPr>
+          <w:rFonts w:ascii="Areal RNIDS" w:eastAsiaTheme="minorHAnsi" w:hAnsi="Areal RNIDS" w:cstheme="minorBidi"/>
+          <w:b w:val="0"/>
+          <w:bCs w:val="0"/>
+          <w:color w:val="auto"/>
+          <w:sz w:val="24"/>
+          <w:szCs w:val="22"/>
+          <w:lang w:val="sr-Latn-RS" w:eastAsia="en-US"/>
+        </w:rPr>
         <w:id w:val="-1488940459"/>
         <w:docPartObj>
           <w:docPartGallery w:val="Table of Contents"/>
@@ -575,12 +582,7 @@
       </w:sdtPr>
       <w:sdtEndPr>
         <w:rPr>
-          <w:rFonts w:ascii="Areal RNIDS" w:eastAsiaTheme="minorHAnsi" w:hAnsi="Areal RNIDS" w:cstheme="minorBidi"/>
           <w:noProof/>
-          <w:color w:val="auto"/>
-          <w:sz w:val="24"/>
-          <w:szCs w:val="22"/>
-          <w:lang w:val="sr-Latn-RS" w:eastAsia="en-US"/>
         </w:rPr>
       </w:sdtEndPr>
       <w:sdtContent>
@@ -2827,7 +2829,8 @@
           <w:lang w:val="sr-Cyrl-RS"/>
         </w:rPr>
       </w:pPr>
-      <w:bookmarkStart w:id="3" w:name="_Toc182764538"/>
+      <w:bookmarkStart w:id="2" w:name="_Toc182764538"/>
+      <w:bookmarkStart w:id="3" w:name="_GoBack"/>
       <w:r>
         <w:rPr>
           <w:lang w:val="en-US"/>
@@ -2841,9 +2844,10 @@
         </w:rPr>
         <w:t>Увод</w:t>
       </w:r>
-      <w:bookmarkEnd w:id="0"/>
-      <w:bookmarkEnd w:id="3"/>
-    </w:p>
+      <w:bookmarkEnd w:id="1"/>
+      <w:bookmarkEnd w:id="2"/>
+    </w:p>
+    <w:bookmarkEnd w:id="3"/>
     <w:p>
       <w:r>
         <w:t>Razvoj modernih veb tehnologija donosi sve veću upotrebu multimedije kao ključnog elementa interaktivnih i dinamičnih aplikacija. Multimedija obuhvata različite vrste sadržaja kao što su slike, video zapisi, animacije i zvukovi, koji značajno doprinose korisničkom iskustvu.</w:t>
@@ -7272,7 +7276,7 @@
           <w:rPr>
             <w:noProof/>
           </w:rPr>
-          <w:t>2</w:t>
+          <w:t>3</w:t>
         </w:r>
         <w:r>
           <w:fldChar w:fldCharType="end"/>
@@ -11095,6 +11099,7 @@
   <w:style w:type="character" w:default="1" w:styleId="DefaultParagraphFont">
     <w:name w:val="Default Paragraph Font"/>
     <w:uiPriority w:val="1"/>
+    <w:semiHidden/>
     <w:unhideWhenUsed/>
   </w:style>
   <w:style w:type="table" w:default="1" w:styleId="TableNormal">
@@ -11716,6 +11721,7 @@
   <w:style w:type="character" w:default="1" w:styleId="DefaultParagraphFont">
     <w:name w:val="Default Paragraph Font"/>
     <w:uiPriority w:val="1"/>
+    <w:semiHidden/>
     <w:unhideWhenUsed/>
   </w:style>
   <w:style w:type="table" w:default="1" w:styleId="TableNormal">
@@ -12360,7 +12366,7 @@
   <a:extraClrSchemeLst/>
   <a:extLst>
     <a:ext uri="{05A4C25C-085E-4340-85A3-A5531E510DB2}">
-      <thm15:themeFamily xmlns="" xmlns:thm15="http://schemas.microsoft.com/office/thememl/2012/main" name="Office Theme" id="{62F939B6-93AF-4DB8-9C6B-D6C7DFDC589F}" vid="{4A3C46E8-61CC-4603-A589-7422A47A8E4A}"/>
+      <thm15:themeFamily xmlns:thm15="http://schemas.microsoft.com/office/thememl/2012/main" xmlns="" name="Office Theme" id="{62F939B6-93AF-4DB8-9C6B-D6C7DFDC589F}" vid="{4A3C46E8-61CC-4603-A589-7422A47A8E4A}"/>
     </a:ext>
   </a:extLst>
 </a:theme>
@@ -12371,7 +12377,7 @@
 </file>
 
 <file path=customXml/itemProps1.xml><?xml version="1.0" encoding="utf-8"?>
-<ds:datastoreItem xmlns:ds="http://schemas.openxmlformats.org/officeDocument/2006/customXml" ds:itemID="{3D96C373-4506-464A-A327-0FEEB9688FAA}">
+<ds:datastoreItem xmlns:ds="http://schemas.openxmlformats.org/officeDocument/2006/customXml" ds:itemID="{789CAA3B-588F-418F-8393-8ECF3E4315ED}">
   <ds:schemaRefs>
     <ds:schemaRef ds:uri="http://schemas.openxmlformats.org/officeDocument/2006/bibliography"/>
   </ds:schemaRefs>

</xml_diff>